<commit_message>
update array list itens name txt
</commit_message>
<xml_diff>
--- a/JavaScript/challenges/06-loopings/menu-list/challenge-menu-list.docx
+++ b/JavaScript/challenges/06-loopings/menu-list/challenge-menu-list.docx
@@ -594,6 +594,7 @@
         </w:rPr>
         <w:t xml:space="preserve"> </w:t>
       </w:r>
+      <w:proofErr w:type="spellStart"/>
       <w:r>
         <w:rPr>
           <w:rFonts w:ascii="Consolas" w:eastAsia="Times New Roman" w:hAnsi="Consolas" w:cs="Times New Roman"/>
@@ -602,8 +603,19 @@
           <w:szCs w:val="21"/>
           <w:lang w:eastAsia="pt-BR"/>
         </w:rPr>
-        <w:t>itens</w:t>
-      </w:r>
+        <w:t>listI</w:t>
+      </w:r>
+      <w:r>
+        <w:rPr>
+          <w:rFonts w:ascii="Consolas" w:eastAsia="Times New Roman" w:hAnsi="Consolas" w:cs="Times New Roman"/>
+          <w:color w:val="4FC1FF"/>
+          <w:sz w:val="21"/>
+          <w:szCs w:val="21"/>
+          <w:lang w:eastAsia="pt-BR"/>
+        </w:rPr>
+        <w:t>tens</w:t>
+      </w:r>
+      <w:proofErr w:type="spellEnd"/>
       <w:r>
         <w:rPr>
           <w:rFonts w:ascii="Consolas" w:eastAsia="Times New Roman" w:hAnsi="Consolas" w:cs="Times New Roman"/>

</xml_diff>